<commit_message>
adicionando ATA de 25/09/24
</commit_message>
<xml_diff>
--- a/ATAS/ATA REUNIAO GRUPO-2 PI.docx
+++ b/ATAS/ATA REUNIAO GRUPO-2 PI.docx
@@ -4101,24 +4101,778 @@
     <w:p/>
     <w:p/>
     <w:p/>
-    <w:p>
-      <w:pPr>
-        <w:rPr>
-          <w:sz w:val="36"/>
-          <w:szCs w:val="36"/>
-        </w:rPr>
-      </w:pPr>
-    </w:p>
-    <w:p>
-      <w:pPr>
-        <w:rPr>
-          <w:sz w:val="36"/>
-          <w:szCs w:val="36"/>
-        </w:rPr>
-      </w:pPr>
-    </w:p>
-    <w:p>
-      <w:pPr>
+    <w:p/>
+    <w:p/>
+    <w:p/>
+    <w:p/>
+    <w:p/>
+    <w:p/>
+    <w:p/>
+    <w:p/>
+    <w:p/>
+    <w:p/>
+    <w:p>
+      <w:pPr>
+        <w:jc w:val="center"/>
+      </w:pPr>
+      <w:r>
+        <w:rPr>
+          <w:noProof/>
+        </w:rPr>
+        <w:lastRenderedPageBreak/>
+        <w:drawing>
+          <wp:inline distT="0" distB="0" distL="0" distR="0" wp14:anchorId="274575D3" wp14:editId="77C85912">
+            <wp:extent cx="1894256" cy="975936"/>
+            <wp:effectExtent l="0" t="0" r="0" b="0"/>
+            <wp:docPr id="804415570" name="Imagem 804415570" descr="Logotipo&#10;&#10;Descrição gerada automaticamente"/>
+            <wp:cNvGraphicFramePr>
+              <a:graphicFrameLocks xmlns:a="http://schemas.openxmlformats.org/drawingml/2006/main" noChangeAspect="1"/>
+            </wp:cNvGraphicFramePr>
+            <a:graphic xmlns:a="http://schemas.openxmlformats.org/drawingml/2006/main">
+              <a:graphicData uri="http://schemas.openxmlformats.org/drawingml/2006/picture">
+                <pic:pic xmlns:pic="http://schemas.openxmlformats.org/drawingml/2006/picture">
+                  <pic:nvPicPr>
+                    <pic:cNvPr id="804415570" name="Imagem 804415570" descr="Logotipo&#10;&#10;Descrição gerada automaticamente"/>
+                    <pic:cNvPicPr/>
+                  </pic:nvPicPr>
+                  <pic:blipFill>
+                    <a:blip r:embed="rId7" cstate="print">
+                      <a:extLst>
+                        <a:ext uri="{28A0092B-C50C-407E-A947-70E740481C1C}">
+                          <a14:useLocalDpi xmlns:a14="http://schemas.microsoft.com/office/drawing/2010/main" val="0"/>
+                        </a:ext>
+                      </a:extLst>
+                    </a:blip>
+                    <a:stretch>
+                      <a:fillRect/>
+                    </a:stretch>
+                  </pic:blipFill>
+                  <pic:spPr>
+                    <a:xfrm>
+                      <a:off x="0" y="0"/>
+                      <a:ext cx="1894256" cy="975936"/>
+                    </a:xfrm>
+                    <a:prstGeom prst="rect">
+                      <a:avLst/>
+                    </a:prstGeom>
+                  </pic:spPr>
+                </pic:pic>
+              </a:graphicData>
+            </a:graphic>
+          </wp:inline>
+        </w:drawing>
+      </w:r>
+    </w:p>
+    <w:p>
+      <w:pPr>
+        <w:jc w:val="center"/>
+      </w:pPr>
+    </w:p>
+    <w:tbl>
+      <w:tblPr>
+        <w:tblW w:w="8963" w:type="dxa"/>
+        <w:tblInd w:w="135" w:type="dxa"/>
+        <w:tblLayout w:type="fixed"/>
+        <w:tblLook w:val="0680" w:firstRow="0" w:lastRow="0" w:firstColumn="1" w:lastColumn="0" w:noHBand="1" w:noVBand="1"/>
+      </w:tblPr>
+      <w:tblGrid>
+        <w:gridCol w:w="8963"/>
+      </w:tblGrid>
+      <w:tr>
+        <w:trPr>
+          <w:trHeight w:val="645"/>
+        </w:trPr>
+        <w:tc>
+          <w:tcPr>
+            <w:tcW w:w="8963" w:type="dxa"/>
+            <w:tcBorders>
+              <w:top w:val="none" w:sz="12" w:space="0" w:color="000000" w:themeColor="text1"/>
+              <w:left w:val="none" w:sz="12" w:space="0" w:color="000000" w:themeColor="text1"/>
+              <w:bottom w:val="single" w:sz="24" w:space="0" w:color="00663D"/>
+            </w:tcBorders>
+            <w:tcMar>
+              <w:left w:w="108" w:type="dxa"/>
+              <w:right w:w="108" w:type="dxa"/>
+            </w:tcMar>
+          </w:tcPr>
+          <w:p>
+            <w:pPr>
+              <w:tabs>
+                <w:tab w:val="left" w:pos="6540"/>
+              </w:tabs>
+              <w:jc w:val="center"/>
+              <w:rPr>
+                <w:rFonts w:ascii="Century Gothic" w:eastAsia="Century Gothic" w:hAnsi="Century Gothic" w:cs="Century Gothic"/>
+                <w:b/>
+                <w:bCs/>
+                <w:caps/>
+                <w:color w:val="000000" w:themeColor="text1"/>
+                <w:sz w:val="60"/>
+                <w:szCs w:val="60"/>
+                <w:u w:val="single"/>
+              </w:rPr>
+            </w:pPr>
+            <w:r>
+              <w:rPr>
+                <w:rFonts w:ascii="Century Gothic" w:eastAsia="Century Gothic" w:hAnsi="Century Gothic" w:cs="Century Gothic"/>
+                <w:b/>
+                <w:bCs/>
+                <w:caps/>
+                <w:color w:val="000000" w:themeColor="text1"/>
+                <w:sz w:val="60"/>
+                <w:szCs w:val="60"/>
+                <w:u w:val="single"/>
+              </w:rPr>
+              <w:t>ata da reunião</w:t>
+            </w:r>
+          </w:p>
+          <w:p>
+            <w:pPr>
+              <w:pStyle w:val="Subttulo"/>
+              <w:spacing w:before="40" w:after="360"/>
+              <w:jc w:val="center"/>
+            </w:pPr>
+            <w:r>
+              <w:rPr>
+                <w:rFonts w:ascii="Century Gothic" w:eastAsia="Century Gothic" w:hAnsi="Century Gothic" w:cs="Century Gothic"/>
+                <w:caps/>
+                <w:color w:val="000000" w:themeColor="text1"/>
+                <w:sz w:val="32"/>
+                <w:szCs w:val="32"/>
+              </w:rPr>
+              <w:t>REUNIÃO DIÁRIA</w:t>
+            </w:r>
+          </w:p>
+          <w:tbl>
+            <w:tblPr>
+              <w:tblStyle w:val="Tabelacomgrade"/>
+              <w:tblW w:w="0" w:type="auto"/>
+              <w:tblLook w:val="06A0" w:firstRow="1" w:lastRow="0" w:firstColumn="1" w:lastColumn="0" w:noHBand="1" w:noVBand="1"/>
+            </w:tblPr>
+            <w:tblGrid>
+              <w:gridCol w:w="4395"/>
+              <w:gridCol w:w="4395"/>
+            </w:tblGrid>
+            <w:tr>
+              <w:trPr>
+                <w:trHeight w:val="300"/>
+              </w:trPr>
+              <w:tc>
+                <w:tcPr>
+                  <w:tcW w:w="4395" w:type="dxa"/>
+                </w:tcPr>
+                <w:p>
+                  <w:pPr>
+                    <w:spacing w:before="40" w:after="40"/>
+                    <w:jc w:val="center"/>
+                  </w:pPr>
+                  <w:r>
+                    <w:rPr>
+                      <w:rFonts w:ascii="Century Gothic" w:eastAsia="Century Gothic" w:hAnsi="Century Gothic" w:cs="Century Gothic"/>
+                      <w:color w:val="44546A"/>
+                      <w:sz w:val="22"/>
+                      <w:szCs w:val="22"/>
+                    </w:rPr>
+                    <w:t>Data:</w:t>
+                  </w:r>
+                </w:p>
+              </w:tc>
+              <w:tc>
+                <w:tcPr>
+                  <w:tcW w:w="4395" w:type="dxa"/>
+                </w:tcPr>
+                <w:p>
+                  <w:pPr>
+                    <w:spacing w:before="40" w:after="40"/>
+                    <w:jc w:val="center"/>
+                    <w:rPr>
+                      <w:rFonts w:ascii="Century Gothic" w:eastAsia="Century Gothic" w:hAnsi="Century Gothic" w:cs="Century Gothic"/>
+                      <w:color w:val="44546A"/>
+                      <w:sz w:val="22"/>
+                      <w:szCs w:val="22"/>
+                    </w:rPr>
+                  </w:pPr>
+                  <w:r>
+                    <w:rPr>
+                      <w:rFonts w:ascii="Century Gothic" w:eastAsia="Century Gothic" w:hAnsi="Century Gothic" w:cs="Century Gothic"/>
+                      <w:color w:val="44546A"/>
+                      <w:sz w:val="22"/>
+                      <w:szCs w:val="22"/>
+                    </w:rPr>
+                    <w:t>25/09/24</w:t>
+                  </w:r>
+                </w:p>
+              </w:tc>
+            </w:tr>
+            <w:tr>
+              <w:trPr>
+                <w:trHeight w:val="405"/>
+              </w:trPr>
+              <w:tc>
+                <w:tcPr>
+                  <w:tcW w:w="4395" w:type="dxa"/>
+                </w:tcPr>
+                <w:p>
+                  <w:pPr>
+                    <w:spacing w:before="40" w:after="40"/>
+                    <w:jc w:val="center"/>
+                  </w:pPr>
+                  <w:r>
+                    <w:rPr>
+                      <w:rFonts w:ascii="Century Gothic" w:eastAsia="Century Gothic" w:hAnsi="Century Gothic" w:cs="Century Gothic"/>
+                      <w:color w:val="44546A"/>
+                      <w:sz w:val="22"/>
+                      <w:szCs w:val="22"/>
+                    </w:rPr>
+                    <w:t>Hora:</w:t>
+                  </w:r>
+                </w:p>
+              </w:tc>
+              <w:tc>
+                <w:tcPr>
+                  <w:tcW w:w="4395" w:type="dxa"/>
+                </w:tcPr>
+                <w:p>
+                  <w:pPr>
+                    <w:spacing w:before="40" w:after="40"/>
+                    <w:jc w:val="center"/>
+                  </w:pPr>
+                  <w:r>
+                    <w:rPr>
+                      <w:rFonts w:ascii="Century Gothic" w:eastAsia="Century Gothic" w:hAnsi="Century Gothic" w:cs="Century Gothic"/>
+                      <w:color w:val="44546A"/>
+                      <w:sz w:val="22"/>
+                      <w:szCs w:val="22"/>
+                    </w:rPr>
+                    <w:t>2</w:t>
+                  </w:r>
+                  <w:r>
+                    <w:rPr>
+                      <w:rFonts w:ascii="Century Gothic" w:eastAsia="Century Gothic" w:hAnsi="Century Gothic" w:cs="Century Gothic"/>
+                      <w:color w:val="44546A"/>
+                      <w:sz w:val="22"/>
+                      <w:szCs w:val="22"/>
+                    </w:rPr>
+                    <w:t>0</w:t>
+                  </w:r>
+                  <w:r>
+                    <w:rPr>
+                      <w:rFonts w:ascii="Century Gothic" w:eastAsia="Century Gothic" w:hAnsi="Century Gothic" w:cs="Century Gothic"/>
+                      <w:color w:val="44546A"/>
+                      <w:sz w:val="22"/>
+                      <w:szCs w:val="22"/>
+                    </w:rPr>
+                    <w:t>h</w:t>
+                  </w:r>
+                </w:p>
+              </w:tc>
+            </w:tr>
+            <w:tr>
+              <w:trPr>
+                <w:trHeight w:val="360"/>
+              </w:trPr>
+              <w:tc>
+                <w:tcPr>
+                  <w:tcW w:w="4395" w:type="dxa"/>
+                </w:tcPr>
+                <w:p>
+                  <w:pPr>
+                    <w:spacing w:before="40" w:after="40"/>
+                    <w:jc w:val="center"/>
+                    <w:rPr>
+                      <w:rFonts w:ascii="Century Gothic" w:eastAsia="Century Gothic" w:hAnsi="Century Gothic" w:cs="Century Gothic"/>
+                      <w:color w:val="44546A"/>
+                      <w:sz w:val="22"/>
+                      <w:szCs w:val="22"/>
+                    </w:rPr>
+                  </w:pPr>
+                  <w:r>
+                    <w:rPr>
+                      <w:rFonts w:ascii="Century Gothic" w:eastAsia="Century Gothic" w:hAnsi="Century Gothic" w:cs="Century Gothic"/>
+                      <w:color w:val="44546A"/>
+                      <w:sz w:val="22"/>
+                      <w:szCs w:val="22"/>
+                    </w:rPr>
+                    <w:t>Reunião conduzida de forma:</w:t>
+                  </w:r>
+                </w:p>
+              </w:tc>
+              <w:tc>
+                <w:tcPr>
+                  <w:tcW w:w="4395" w:type="dxa"/>
+                </w:tcPr>
+                <w:p>
+                  <w:pPr>
+                    <w:spacing w:before="40" w:after="40"/>
+                    <w:jc w:val="center"/>
+                    <w:rPr>
+                      <w:rFonts w:ascii="Century Gothic" w:eastAsia="Century Gothic" w:hAnsi="Century Gothic" w:cs="Century Gothic"/>
+                      <w:color w:val="44546A"/>
+                      <w:sz w:val="22"/>
+                      <w:szCs w:val="22"/>
+                    </w:rPr>
+                  </w:pPr>
+                  <w:r>
+                    <w:rPr>
+                      <w:rFonts w:ascii="Century Gothic" w:eastAsia="Century Gothic" w:hAnsi="Century Gothic" w:cs="Century Gothic"/>
+                      <w:color w:val="44546A"/>
+                      <w:sz w:val="22"/>
+                      <w:szCs w:val="22"/>
+                    </w:rPr>
+                    <w:t>Remota</w:t>
+                  </w:r>
+                </w:p>
+              </w:tc>
+            </w:tr>
+            <w:tr>
+              <w:trPr>
+                <w:trHeight w:val="360"/>
+              </w:trPr>
+              <w:tc>
+                <w:tcPr>
+                  <w:tcW w:w="4395" w:type="dxa"/>
+                </w:tcPr>
+                <w:p>
+                  <w:pPr>
+                    <w:jc w:val="center"/>
+                    <w:rPr>
+                      <w:rFonts w:ascii="Century Gothic" w:eastAsia="Century Gothic" w:hAnsi="Century Gothic" w:cs="Century Gothic"/>
+                      <w:color w:val="44546A"/>
+                      <w:sz w:val="22"/>
+                      <w:szCs w:val="22"/>
+                    </w:rPr>
+                  </w:pPr>
+                  <w:r>
+                    <w:rPr>
+                      <w:rFonts w:ascii="Century Gothic" w:eastAsia="Century Gothic" w:hAnsi="Century Gothic" w:cs="Century Gothic"/>
+                      <w:color w:val="44546A"/>
+                      <w:sz w:val="22"/>
+                      <w:szCs w:val="22"/>
+                    </w:rPr>
+                    <w:t>Reunião conduzida por:</w:t>
+                  </w:r>
+                </w:p>
+              </w:tc>
+              <w:tc>
+                <w:tcPr>
+                  <w:tcW w:w="4395" w:type="dxa"/>
+                </w:tcPr>
+                <w:p>
+                  <w:pPr>
+                    <w:jc w:val="center"/>
+                    <w:rPr>
+                      <w:rFonts w:ascii="Century Gothic" w:eastAsia="Century Gothic" w:hAnsi="Century Gothic" w:cs="Century Gothic"/>
+                      <w:color w:val="44546A"/>
+                      <w:sz w:val="22"/>
+                      <w:szCs w:val="22"/>
+                    </w:rPr>
+                  </w:pPr>
+                  <w:r>
+                    <w:rPr>
+                      <w:rFonts w:ascii="Century Gothic" w:eastAsia="Century Gothic" w:hAnsi="Century Gothic" w:cs="Century Gothic"/>
+                      <w:color w:val="44546A"/>
+                      <w:sz w:val="22"/>
+                      <w:szCs w:val="22"/>
+                    </w:rPr>
+                    <w:t>Leandro Mandu de Brito</w:t>
+                  </w:r>
+                </w:p>
+              </w:tc>
+            </w:tr>
+          </w:tbl>
+          <w:p>
+            <w:pPr>
+              <w:spacing w:before="40" w:after="360"/>
+              <w:jc w:val="center"/>
+            </w:pPr>
+          </w:p>
+          <w:p>
+            <w:pPr>
+              <w:jc w:val="center"/>
+            </w:pPr>
+          </w:p>
+        </w:tc>
+      </w:tr>
+    </w:tbl>
+    <w:p>
+      <w:pPr>
+        <w:spacing w:before="40" w:after="40"/>
+      </w:pPr>
+      <w:r>
+        <w:rPr>
+          <w:rFonts w:ascii="Century Gothic" w:eastAsia="Century Gothic" w:hAnsi="Century Gothic" w:cs="Century Gothic"/>
+          <w:color w:val="44546A"/>
+          <w:sz w:val="22"/>
+          <w:szCs w:val="22"/>
+        </w:rPr>
+        <w:t xml:space="preserve"> </w:t>
+      </w:r>
+    </w:p>
+    <w:p>
+      <w:pPr>
+        <w:pStyle w:val="Ttulo1"/>
+        <w:spacing w:before="600" w:after="120"/>
+      </w:pPr>
+      <w:r>
+        <w:rPr>
+          <w:rFonts w:ascii="Century Gothic" w:eastAsia="Century Gothic" w:hAnsi="Century Gothic" w:cs="Century Gothic"/>
+          <w:b/>
+          <w:bCs/>
+          <w:caps/>
+          <w:color w:val="000000" w:themeColor="text1"/>
+          <w:sz w:val="24"/>
+          <w:szCs w:val="24"/>
+        </w:rPr>
+        <w:t>Presentes:</w:t>
+      </w:r>
+    </w:p>
+    <w:p>
+      <w:pPr>
+        <w:spacing w:before="40" w:after="40"/>
+      </w:pPr>
+      <w:r>
+        <w:rPr>
+          <w:rFonts w:eastAsiaTheme="minorEastAsia"/>
+        </w:rPr>
+        <w:t>Gustavo Dos Santos Leite | 01242135.</w:t>
+      </w:r>
+    </w:p>
+    <w:p>
+      <w:pPr>
+        <w:spacing w:before="40" w:after="40"/>
+      </w:pPr>
+      <w:r>
+        <w:rPr>
+          <w:rFonts w:eastAsiaTheme="minorEastAsia"/>
+        </w:rPr>
+        <w:t>João Vitor Ohi dos Santos | 01242104.</w:t>
+      </w:r>
+    </w:p>
+    <w:p>
+      <w:pPr>
+        <w:spacing w:before="40" w:after="40"/>
+      </w:pPr>
+      <w:r>
+        <w:rPr>
+          <w:rFonts w:eastAsiaTheme="minorEastAsia"/>
+        </w:rPr>
+        <w:t>Leandro Mandu de Brito | 01242034.</w:t>
+      </w:r>
+    </w:p>
+    <w:p>
+      <w:pPr>
+        <w:spacing w:before="40" w:after="40"/>
+      </w:pPr>
+      <w:r>
+        <w:rPr>
+          <w:rFonts w:eastAsiaTheme="minorEastAsia"/>
+        </w:rPr>
+        <w:t>Nicollas Bispo Pereira | 01242076.</w:t>
+      </w:r>
+    </w:p>
+    <w:p>
+      <w:pPr>
+        <w:spacing w:before="40" w:after="40"/>
+      </w:pPr>
+      <w:r>
+        <w:rPr>
+          <w:rFonts w:eastAsiaTheme="minorEastAsia"/>
+        </w:rPr>
+        <w:t>Patrick Lourenço Ventura da Silva | 01242026.</w:t>
+      </w:r>
+    </w:p>
+    <w:p>
+      <w:pPr>
+        <w:spacing w:before="40" w:after="40"/>
+        <w:rPr>
+          <w:rFonts w:ascii="Century Gothic" w:eastAsia="Century Gothic" w:hAnsi="Century Gothic" w:cs="Century Gothic"/>
+          <w:color w:val="44546A"/>
+          <w:sz w:val="22"/>
+          <w:szCs w:val="22"/>
+        </w:rPr>
+      </w:pPr>
+      <w:r>
+        <w:rPr>
+          <w:rFonts w:eastAsiaTheme="minorEastAsia"/>
+        </w:rPr>
+        <w:t xml:space="preserve">Rafael Barbosa Fernandes | 01242127. </w:t>
+      </w:r>
+      <w:r>
+        <w:rPr>
+          <w:rFonts w:ascii="Century Gothic" w:eastAsia="Century Gothic" w:hAnsi="Century Gothic" w:cs="Century Gothic"/>
+          <w:color w:val="44546A"/>
+          <w:sz w:val="22"/>
+          <w:szCs w:val="22"/>
+        </w:rPr>
+        <w:t xml:space="preserve">                     </w:t>
+      </w:r>
+    </w:p>
+    <w:p>
+      <w:pPr>
+        <w:pStyle w:val="Ttulo1"/>
+        <w:spacing w:before="600" w:after="120"/>
+        <w:rPr>
+          <w:rFonts w:ascii="Century Gothic" w:eastAsia="Century Gothic" w:hAnsi="Century Gothic" w:cs="Century Gothic"/>
+          <w:b/>
+          <w:bCs/>
+          <w:caps/>
+          <w:color w:val="000000" w:themeColor="text1"/>
+          <w:sz w:val="24"/>
+          <w:szCs w:val="24"/>
+        </w:rPr>
+      </w:pPr>
+      <w:r>
+        <w:rPr>
+          <w:rFonts w:ascii="Century Gothic" w:eastAsia="Century Gothic" w:hAnsi="Century Gothic" w:cs="Century Gothic"/>
+          <w:b/>
+          <w:bCs/>
+          <w:caps/>
+          <w:color w:val="000000" w:themeColor="text1"/>
+          <w:sz w:val="24"/>
+          <w:szCs w:val="24"/>
+        </w:rPr>
+        <w:t>Ausentes:</w:t>
+      </w:r>
+    </w:p>
+    <w:p>
+      <w:pPr>
+        <w:spacing w:before="40" w:after="40"/>
+        <w:rPr>
+          <w:rFonts w:eastAsiaTheme="minorEastAsia"/>
+        </w:rPr>
+      </w:pPr>
+      <w:r>
+        <w:rPr>
+          <w:rFonts w:eastAsiaTheme="minorEastAsia"/>
+        </w:rPr>
+        <w:t>Nenhum dos membros se ausentou da reunião diária.</w:t>
+      </w:r>
+    </w:p>
+    <w:p>
+      <w:pPr>
+        <w:pStyle w:val="Ttulo1"/>
+        <w:spacing w:before="600" w:after="120"/>
+        <w:rPr>
+          <w:rFonts w:ascii="Century Gothic" w:eastAsia="Century Gothic" w:hAnsi="Century Gothic" w:cs="Century Gothic"/>
+          <w:b/>
+          <w:bCs/>
+          <w:caps/>
+          <w:color w:val="000000" w:themeColor="text1"/>
+          <w:sz w:val="24"/>
+          <w:szCs w:val="24"/>
+        </w:rPr>
+      </w:pPr>
+      <w:r>
+        <w:rPr>
+          <w:rFonts w:ascii="Century Gothic" w:eastAsia="Century Gothic" w:hAnsi="Century Gothic" w:cs="Century Gothic"/>
+          <w:b/>
+          <w:bCs/>
+          <w:caps/>
+          <w:color w:val="000000" w:themeColor="text1"/>
+          <w:sz w:val="24"/>
+          <w:szCs w:val="24"/>
+        </w:rPr>
+        <w:t>Temas Abordados:</w:t>
+      </w:r>
+    </w:p>
+    <w:p>
+      <w:pPr>
+        <w:pStyle w:val="PargrafodaLista"/>
+        <w:numPr>
+          <w:ilvl w:val="0"/>
+          <w:numId w:val="2"/>
+        </w:numPr>
+        <w:jc w:val="both"/>
+      </w:pPr>
+      <w:r>
+        <w:t>Atualização da documentação</w:t>
+      </w:r>
+      <w:r>
+        <w:t>;</w:t>
+      </w:r>
+    </w:p>
+    <w:p>
+      <w:pPr>
+        <w:pStyle w:val="PargrafodaLista"/>
+        <w:numPr>
+          <w:ilvl w:val="0"/>
+          <w:numId w:val="2"/>
+        </w:numPr>
+      </w:pPr>
+      <w:r>
+        <w:t>Atualização</w:t>
+      </w:r>
+      <w:r>
+        <w:t xml:space="preserve"> do Trello;</w:t>
+      </w:r>
+    </w:p>
+    <w:p>
+      <w:pPr>
+        <w:pStyle w:val="PargrafodaLista"/>
+        <w:numPr>
+          <w:ilvl w:val="0"/>
+          <w:numId w:val="2"/>
+        </w:numPr>
+      </w:pPr>
+      <w:r>
+        <w:lastRenderedPageBreak/>
+        <w:t>Distribuição das responsabilidades e tarefas.</w:t>
+      </w:r>
+    </w:p>
+    <w:p>
+      <w:pPr>
+        <w:pStyle w:val="Ttulo1"/>
+        <w:spacing w:before="600" w:after="120"/>
+        <w:rPr>
+          <w:rFonts w:ascii="Century Gothic" w:eastAsia="Century Gothic" w:hAnsi="Century Gothic" w:cs="Century Gothic"/>
+          <w:b/>
+          <w:bCs/>
+          <w:caps/>
+          <w:color w:val="000000" w:themeColor="text1"/>
+          <w:sz w:val="24"/>
+          <w:szCs w:val="24"/>
+        </w:rPr>
+      </w:pPr>
+      <w:r>
+        <w:rPr>
+          <w:rFonts w:ascii="Century Gothic" w:eastAsia="Century Gothic" w:hAnsi="Century Gothic" w:cs="Century Gothic"/>
+          <w:b/>
+          <w:bCs/>
+          <w:caps/>
+          <w:color w:val="000000" w:themeColor="text1"/>
+          <w:sz w:val="24"/>
+          <w:szCs w:val="24"/>
+        </w:rPr>
+        <w:t>Discussão:</w:t>
+      </w:r>
+    </w:p>
+    <w:p>
+      <w:r>
+        <w:t>Coleta de noticias e valores de multas impostas a petshops.</w:t>
+      </w:r>
+    </w:p>
+    <w:p>
+      <w:pPr>
+        <w:pStyle w:val="Ttulo1"/>
+        <w:spacing w:before="600" w:after="120"/>
+      </w:pPr>
+      <w:r>
+        <w:rPr>
+          <w:rFonts w:ascii="Century Gothic" w:eastAsia="Century Gothic" w:hAnsi="Century Gothic" w:cs="Century Gothic"/>
+          <w:b/>
+          <w:bCs/>
+          <w:caps/>
+          <w:color w:val="000000" w:themeColor="text1"/>
+          <w:sz w:val="24"/>
+          <w:szCs w:val="24"/>
+        </w:rPr>
+        <w:t>Ações a realizar:</w:t>
+      </w:r>
+    </w:p>
+    <w:p>
+      <w:pPr>
+        <w:pStyle w:val="PargrafodaLista"/>
+        <w:numPr>
+          <w:ilvl w:val="0"/>
+          <w:numId w:val="1"/>
+        </w:numPr>
+      </w:pPr>
+      <w:r>
+        <w:t>Scrum Master definir qual vai ser a divisão das tarefas</w:t>
+      </w:r>
+    </w:p>
+    <w:p>
+      <w:pPr>
+        <w:pStyle w:val="PargrafodaLista"/>
+        <w:numPr>
+          <w:ilvl w:val="0"/>
+          <w:numId w:val="1"/>
+        </w:numPr>
+      </w:pPr>
+      <w:r>
+        <w:t>Terminar documentação</w:t>
+      </w:r>
+      <w:r>
+        <w:t>.</w:t>
+      </w:r>
+    </w:p>
+    <w:p>
+      <w:pPr>
+        <w:pStyle w:val="PargrafodaLista"/>
+        <w:numPr>
+          <w:ilvl w:val="0"/>
+          <w:numId w:val="1"/>
+        </w:numPr>
+      </w:pPr>
+      <w:r>
+        <w:t>Questionar Profº Marcos sobre aonde colocar premissas e restrições</w:t>
+      </w:r>
+      <w:r>
+        <w:t>.</w:t>
+      </w:r>
+    </w:p>
+    <w:p>
+      <w:pPr>
+        <w:pStyle w:val="Ttulo1"/>
+        <w:spacing w:before="600" w:after="120"/>
+      </w:pPr>
+      <w:r>
+        <w:rPr>
+          <w:rFonts w:ascii="Century Gothic" w:eastAsia="Century Gothic" w:hAnsi="Century Gothic" w:cs="Century Gothic"/>
+          <w:b/>
+          <w:bCs/>
+          <w:caps/>
+          <w:color w:val="000000" w:themeColor="text1"/>
+          <w:sz w:val="24"/>
+          <w:szCs w:val="24"/>
+        </w:rPr>
+        <w:t>Próxima reunião:</w:t>
+      </w:r>
+    </w:p>
+    <w:p/>
+    <w:p>
+      <w:pPr>
+        <w:pStyle w:val="Ttulo2"/>
+        <w:spacing w:after="40"/>
+        <w:rPr>
+          <w:rFonts w:asciiTheme="minorHAnsi" w:eastAsiaTheme="minorEastAsia" w:hAnsiTheme="minorHAnsi" w:cstheme="minorBidi"/>
+          <w:color w:val="auto"/>
+          <w:sz w:val="24"/>
+          <w:szCs w:val="24"/>
+        </w:rPr>
+      </w:pPr>
+      <w:r>
+        <w:rPr>
+          <w:rFonts w:asciiTheme="minorHAnsi" w:eastAsiaTheme="minorEastAsia" w:hAnsiTheme="minorHAnsi" w:cstheme="minorBidi"/>
+          <w:color w:val="auto"/>
+          <w:sz w:val="24"/>
+          <w:szCs w:val="24"/>
+        </w:rPr>
+        <w:t>A próxima reunião será realizada no dia 2</w:t>
+      </w:r>
+      <w:r>
+        <w:rPr>
+          <w:rFonts w:asciiTheme="minorHAnsi" w:eastAsiaTheme="minorEastAsia" w:hAnsiTheme="minorHAnsi" w:cstheme="minorBidi"/>
+          <w:color w:val="auto"/>
+          <w:sz w:val="24"/>
+          <w:szCs w:val="24"/>
+        </w:rPr>
+        <w:t>6</w:t>
+      </w:r>
+      <w:r>
+        <w:rPr>
+          <w:rFonts w:asciiTheme="minorHAnsi" w:eastAsiaTheme="minorEastAsia" w:hAnsiTheme="minorHAnsi" w:cstheme="minorBidi"/>
+          <w:color w:val="auto"/>
+          <w:sz w:val="24"/>
+          <w:szCs w:val="24"/>
+        </w:rPr>
+        <w:t xml:space="preserve"> de setembro às 21h.</w:t>
+      </w:r>
+    </w:p>
+    <w:p>
+      <w:pPr>
+        <w:pStyle w:val="Ttulo1"/>
+        <w:spacing w:before="600" w:after="120"/>
         <w:rPr>
           <w:sz w:val="36"/>
           <w:szCs w:val="36"/>

</xml_diff>